<commit_message>
finaliza jornada QH 04-12-2014
</commit_message>
<xml_diff>
--- a/Documentacion/Preguntas.docx
+++ b/Documentacion/Preguntas.docx
@@ -53,36 +53,7 @@
           <w:szCs w:val="24"/>
           <w:lang w:eastAsia="es-CO"/>
         </w:rPr>
-        <w:t>Todas las estadísticas se van a tomar tomando en cuenta hasta 6 dígitos o los 10 dígitos</w:t>
-      </w:r>
-      <w:r>
-        <w:rPr>
-          <w:rFonts w:ascii="Times New Roman" w:eastAsia="Times New Roman" w:hAnsi="Times New Roman" w:cs="Times New Roman"/>
-          <w:sz w:val="24"/>
-          <w:szCs w:val="24"/>
-          <w:lang w:eastAsia="es-CO"/>
-        </w:rPr>
-        <w:t>,</w:t>
-      </w:r>
-      <w:bookmarkStart w:id="0" w:name="_GoBack"/>
-      <w:bookmarkEnd w:id="0"/>
-      <w:r>
-        <w:rPr>
-          <w:rFonts w:ascii="Times New Roman" w:eastAsia="Times New Roman" w:hAnsi="Times New Roman" w:cs="Times New Roman"/>
-          <w:sz w:val="24"/>
-          <w:szCs w:val="24"/>
-          <w:lang w:eastAsia="es-CO"/>
-        </w:rPr>
-        <w:t xml:space="preserve"> teniendo en cuenta que sobordos solo maneja a 6 dígitos</w:t>
-      </w:r>
-      <w:r>
-        <w:rPr>
-          <w:rFonts w:ascii="Times New Roman" w:eastAsia="Times New Roman" w:hAnsi="Times New Roman" w:cs="Times New Roman"/>
-          <w:sz w:val="24"/>
-          <w:szCs w:val="24"/>
-          <w:lang w:eastAsia="es-CO"/>
-        </w:rPr>
-        <w:t>.</w:t>
+        <w:t>Cuál es el país extranjero a tener en cuenta para importaciones (país origen, país compra, país procedencia).</w:t>
       </w:r>
     </w:p>
     <w:p>
@@ -107,7 +78,70 @@
           <w:szCs w:val="24"/>
           <w:lang w:eastAsia="es-CO"/>
         </w:rPr>
-        <w:t>Cuál es el país extranjero a tener en cuenta para importaciones (País proveedor, país origen, país compra, país procedencia).</w:t>
+        <w:t xml:space="preserve">Definir </w:t>
+      </w:r>
+      <w:r>
+        <w:rPr>
+          <w:rFonts w:ascii="Times New Roman" w:eastAsia="Times New Roman" w:hAnsi="Times New Roman" w:cs="Times New Roman"/>
+          <w:sz w:val="24"/>
+          <w:szCs w:val="24"/>
+          <w:lang w:eastAsia="es-CO"/>
+        </w:rPr>
+        <w:t xml:space="preserve">qué productos (capítulos) componen </w:t>
+      </w:r>
+      <w:r>
+        <w:rPr>
+          <w:rFonts w:ascii="Times New Roman" w:eastAsia="Times New Roman" w:hAnsi="Times New Roman" w:cs="Times New Roman"/>
+          <w:sz w:val="24"/>
+          <w:szCs w:val="24"/>
+          <w:lang w:eastAsia="es-CO"/>
+        </w:rPr>
+        <w:t>el sector</w:t>
+      </w:r>
+      <w:r>
+        <w:rPr>
+          <w:rFonts w:ascii="Times New Roman" w:eastAsia="Times New Roman" w:hAnsi="Times New Roman" w:cs="Times New Roman"/>
+          <w:sz w:val="24"/>
+          <w:szCs w:val="24"/>
+          <w:lang w:eastAsia="es-CO"/>
+        </w:rPr>
+        <w:t xml:space="preserve"> </w:t>
+      </w:r>
+      <w:r>
+        <w:rPr>
+          <w:rFonts w:ascii="Times New Roman" w:eastAsia="Times New Roman" w:hAnsi="Times New Roman" w:cs="Times New Roman"/>
+          <w:sz w:val="24"/>
+          <w:szCs w:val="24"/>
+          <w:lang w:eastAsia="es-CO"/>
+        </w:rPr>
+        <w:t>minero energético</w:t>
+      </w:r>
+      <w:r>
+        <w:rPr>
+          <w:rFonts w:ascii="Times New Roman" w:eastAsia="Times New Roman" w:hAnsi="Times New Roman" w:cs="Times New Roman"/>
+          <w:sz w:val="24"/>
+          <w:szCs w:val="24"/>
+          <w:lang w:eastAsia="es-CO"/>
+        </w:rPr>
+        <w:t xml:space="preserve"> para el indicador llamado “</w:t>
+      </w:r>
+      <w:r>
+        <w:rPr>
+          <w:rFonts w:ascii="Times New Roman" w:eastAsia="Times New Roman" w:hAnsi="Times New Roman" w:cs="Times New Roman"/>
+          <w:i/>
+          <w:szCs w:val="24"/>
+          <w:lang w:eastAsia="es-CO"/>
+        </w:rPr>
+        <w:t>Participación del total de las exportaciones del sector agropecuario y agroindustrial en el total de exportaciones por país destino (excluyendo el sector minero energético)”</w:t>
+      </w:r>
+      <w:r>
+        <w:rPr>
+          <w:rFonts w:ascii="Times New Roman" w:eastAsia="Times New Roman" w:hAnsi="Times New Roman" w:cs="Times New Roman"/>
+          <w:i/>
+          <w:szCs w:val="24"/>
+          <w:lang w:eastAsia="es-CO"/>
+        </w:rPr>
+        <w:t>.</w:t>
       </w:r>
     </w:p>
     <w:p>
@@ -125,6 +159,104 @@
           <w:lang w:eastAsia="es-CO"/>
         </w:rPr>
       </w:pPr>
+      <w:r>
+        <w:rPr>
+          <w:rFonts w:ascii="Times New Roman" w:eastAsia="Times New Roman" w:hAnsi="Times New Roman" w:cs="Times New Roman"/>
+          <w:sz w:val="24"/>
+          <w:szCs w:val="24"/>
+          <w:lang w:eastAsia="es-CO"/>
+        </w:rPr>
+        <w:t>En el indicador “</w:t>
+      </w:r>
+      <w:r>
+        <w:rPr>
+          <w:rFonts w:ascii="Times New Roman" w:eastAsia="Times New Roman" w:hAnsi="Times New Roman" w:cs="Times New Roman"/>
+          <w:i/>
+          <w:szCs w:val="24"/>
+          <w:lang w:eastAsia="es-CO"/>
+        </w:rPr>
+        <w:t>Índice de concentración de las exportaciones / importaciones (</w:t>
+      </w:r>
+      <w:proofErr w:type="spellStart"/>
+      <w:r>
+        <w:rPr>
+          <w:rFonts w:ascii="Times New Roman" w:eastAsia="Times New Roman" w:hAnsi="Times New Roman" w:cs="Times New Roman"/>
+          <w:i/>
+          <w:szCs w:val="24"/>
+          <w:lang w:eastAsia="es-CO"/>
+        </w:rPr>
+        <w:t>Herfindahl</w:t>
+      </w:r>
+      <w:proofErr w:type="spellEnd"/>
+      <w:r>
+        <w:rPr>
+          <w:rFonts w:ascii="Times New Roman" w:eastAsia="Times New Roman" w:hAnsi="Times New Roman" w:cs="Times New Roman"/>
+          <w:i/>
+          <w:szCs w:val="24"/>
+          <w:lang w:eastAsia="es-CO"/>
+        </w:rPr>
+        <w:t xml:space="preserve"> e </w:t>
+      </w:r>
+      <w:proofErr w:type="spellStart"/>
+      <w:r>
+        <w:rPr>
+          <w:rFonts w:ascii="Times New Roman" w:eastAsia="Times New Roman" w:hAnsi="Times New Roman" w:cs="Times New Roman"/>
+          <w:i/>
+          <w:szCs w:val="24"/>
+          <w:lang w:eastAsia="es-CO"/>
+        </w:rPr>
+        <w:t>Hirschman</w:t>
+      </w:r>
+      <w:proofErr w:type="spellEnd"/>
+      <w:r>
+        <w:rPr>
+          <w:rFonts w:ascii="Times New Roman" w:eastAsia="Times New Roman" w:hAnsi="Times New Roman" w:cs="Times New Roman"/>
+          <w:i/>
+          <w:szCs w:val="24"/>
+          <w:lang w:eastAsia="es-CO"/>
+        </w:rPr>
+        <w:t xml:space="preserve"> IHH)</w:t>
+      </w:r>
+      <w:r>
+        <w:rPr>
+          <w:rFonts w:ascii="Times New Roman" w:eastAsia="Times New Roman" w:hAnsi="Times New Roman" w:cs="Times New Roman"/>
+          <w:i/>
+          <w:szCs w:val="24"/>
+          <w:lang w:eastAsia="es-CO"/>
+        </w:rPr>
+        <w:t xml:space="preserve">” </w:t>
+      </w:r>
+      <w:r>
+        <w:rPr>
+          <w:rFonts w:ascii="Times New Roman" w:eastAsia="Times New Roman" w:hAnsi="Times New Roman" w:cs="Times New Roman"/>
+          <w:sz w:val="24"/>
+          <w:szCs w:val="24"/>
+          <w:lang w:eastAsia="es-CO"/>
+        </w:rPr>
+        <w:t xml:space="preserve">se debe mostrar </w:t>
+      </w:r>
+      <w:proofErr w:type="spellStart"/>
+      <w:r>
+        <w:rPr>
+          <w:rFonts w:ascii="Times New Roman" w:eastAsia="Times New Roman" w:hAnsi="Times New Roman" w:cs="Times New Roman"/>
+          <w:sz w:val="24"/>
+          <w:szCs w:val="24"/>
+          <w:lang w:eastAsia="es-CO"/>
+        </w:rPr>
+        <w:t>impo</w:t>
+      </w:r>
+      <w:proofErr w:type="spellEnd"/>
+      <w:r>
+        <w:rPr>
+          <w:rFonts w:ascii="Times New Roman" w:eastAsia="Times New Roman" w:hAnsi="Times New Roman" w:cs="Times New Roman"/>
+          <w:sz w:val="24"/>
+          <w:szCs w:val="24"/>
+          <w:lang w:eastAsia="es-CO"/>
+        </w:rPr>
+        <w:t xml:space="preserve"> y expo en el mismo indicador o se calculan por aparte.</w:t>
+      </w:r>
+      <w:bookmarkStart w:id="0" w:name="_GoBack"/>
+      <w:bookmarkEnd w:id="0"/>
     </w:p>
     <w:p>
       <w:pPr>

</xml_diff>